<commit_message>
Made some advances w/ TA metrics. Need to backtrack to correct the optimal matrix. I was using the mode, and I should rather use the mean or the median
</commit_message>
<xml_diff>
--- a/drafts/Estructura TFG emilio.docx
+++ b/drafts/Estructura TFG emilio.docx
@@ -356,17 +356,50 @@
     <w:p>
       <w:pPr>
         <w:ind w:left="1080"/>
-        <w:rPr>
-          <w:b/>
-          <w:bCs/>
-        </w:rPr>
-      </w:pPr>
-      <w:r>
-        <w:rPr>
-          <w:b/>
-          <w:bCs/>
-        </w:rPr>
-        <w:t>Coming from a</w:t>
+      </w:pPr>
+      <w:r>
+        <w:t>Energy price prediction</w:t>
+      </w:r>
+    </w:p>
+    <w:p>
+      <w:pPr>
+        <w:ind w:left="1080"/>
+      </w:pPr>
+      <w:r>
+        <w:t>My signals are energy prices</w:t>
+      </w:r>
+    </w:p>
+    <w:p>
+      <w:pPr>
+        <w:ind w:left="1080"/>
+      </w:pPr>
+      <w:r>
+        <w:t>I have a time-series of prices, with an hourly resolution</w:t>
+      </w:r>
+      <w:r>
+        <w:t>.</w:t>
+      </w:r>
+    </w:p>
+    <w:p>
+      <w:pPr>
+        <w:ind w:left="1080"/>
+      </w:pPr>
+      <w:r>
+        <w:t>My first attempt will be to predict the price at 14:00H for the next day (the day after tomorrow since prices are set a day ahead of time).</w:t>
+      </w:r>
+    </w:p>
+    <w:p>
+      <w:pPr>
+        <w:ind w:left="1080"/>
+      </w:pPr>
+      <w:r>
+        <w:t>Why at 14h</w:t>
+      </w:r>
+      <w:r>
+        <w:t xml:space="preserve"> – It’s a valley time slot</w:t>
+      </w:r>
+      <w:r>
+        <w:t>, so we suppose it will be fairly stable</w:t>
       </w:r>
     </w:p>
     <w:p>
@@ -736,15 +769,7 @@
         <w:ind w:left="1080"/>
       </w:pPr>
       <w:r>
-        <w:t xml:space="preserve">This kind of granular breaking up of data is </w:t>
-      </w:r>
-      <w:proofErr w:type="gramStart"/>
-      <w:r>
-        <w:t>similar to</w:t>
-      </w:r>
-      <w:proofErr w:type="gramEnd"/>
-      <w:r>
-        <w:t xml:space="preserve"> what a Random Forest does in order to </w:t>
+        <w:t xml:space="preserve">This kind of granular breaking up of data is similar to what a Random Forest does in order to </w:t>
       </w:r>
       <w:r>
         <w:t>absorb more details and create higher resolution predictions. W</w:t>
@@ -814,6 +839,7 @@
           <w:b/>
           <w:bCs/>
         </w:rPr>
+        <w:lastRenderedPageBreak/>
         <w:t>Experimentation</w:t>
       </w:r>
     </w:p>
@@ -872,7 +898,6 @@
           <w:b/>
           <w:bCs/>
         </w:rPr>
-        <w:lastRenderedPageBreak/>
         <w:t>Set Up Explanation</w:t>
       </w:r>
       <w:r>
@@ -910,15 +935,7 @@
       </w:r>
       <w:proofErr w:type="spellEnd"/>
       <w:r>
-        <w:t xml:space="preserve">. </w:t>
-      </w:r>
-      <w:proofErr w:type="gramStart"/>
-      <w:r>
-        <w:t>A</w:t>
-      </w:r>
-      <w:proofErr w:type="gramEnd"/>
-      <w:r>
-        <w:t xml:space="preserve"> environment</w:t>
+        <w:t>. A environment</w:t>
       </w:r>
     </w:p>
     <w:p>
@@ -1264,10 +1281,7 @@
       <w:t xml:space="preserve">Rodrigo De Lama Fernández - </w:t>
     </w:r>
     <w:r>
-      <w:t xml:space="preserve">Machine </w:t>
-    </w:r>
-    <w:r>
-      <w:t>Learning</w:t>
+      <w:t>Machine Learning</w:t>
     </w:r>
     <w:r>
       <w:t>-</w:t>

</xml_diff>